<commit_message>
Atualizacao do relatório técnico
</commit_message>
<xml_diff>
--- a/docs/ABI - Relatório Técnico - Alessandro.docx
+++ b/docs/ABI - Relatório Técnico - Alessandro.docx
@@ -393,7 +393,7 @@
           <w:rtl w:val="0"/>
           <w:lang w:val="en-US"/>
         </w:rPr>
-        <w:t>ESCOLHA DE LENTES FOTOGR</w:t>
+        <w:t>LENTES FOTOGR</w:t>
       </w:r>
       <w:r>
         <w:rPr>
@@ -410,6 +410,36 @@
           <w:lang w:val="en-US"/>
         </w:rPr>
         <w:t>FICAS</w:t>
+      </w:r>
+      <w:r>
+        <w:rPr>
+          <w:shd w:val="clear" w:color="auto" w:fill="ffffff"/>
+        </w:rPr>
+        <w:br w:type="textWrapping"/>
+      </w:r>
+      <w:r>
+        <w:rPr>
+          <w:shd w:val="clear" w:color="auto" w:fill="ffffff"/>
+          <w:rtl w:val="0"/>
+          <w:lang w:val="en-US"/>
+        </w:rPr>
+        <w:t>DECIS</w:t>
+      </w:r>
+      <w:r>
+        <w:rPr>
+          <w:shd w:val="clear" w:color="auto" w:fill="ffffff"/>
+          <w:rtl w:val="0"/>
+          <w:lang w:val="en-US"/>
+        </w:rPr>
+        <w:t>Ã</w:t>
+      </w:r>
+      <w:r>
+        <w:rPr>
+          <w:shd w:val="clear" w:color="auto" w:fill="ffffff"/>
+          <w:rtl w:val="0"/>
+          <w:lang w:val="en-US"/>
+        </w:rPr>
+        <w:t>O DE COMPRA BASEADO EM DADOS</w:t>
       </w:r>
     </w:p>
     <w:p>
@@ -489,16 +519,6 @@
         </w:rPr>
         <w:t>Alessandro Lemser</w:t>
       </w:r>
-    </w:p>
-    <w:p>
-      <w:pPr>
-        <w:pStyle w:val="Body"/>
-        <w:ind w:firstLine="0"/>
-        <w:jc w:val="center"/>
-        <w:rPr>
-          <w:shd w:val="clear" w:color="auto" w:fill="ffffff"/>
-        </w:rPr>
-      </w:pPr>
     </w:p>
     <w:p>
       <w:pPr>
@@ -1176,7 +1196,7 @@
           <w:rFonts w:cs="Arial Unicode MS" w:eastAsia="Arial Unicode MS"/>
           <w:rtl w:val="0"/>
         </w:rPr>
-        <w:t>8</w:t>
+        <w:t>9</w:t>
       </w:r>
       <w:r>
         <w:rPr/>
@@ -1212,7 +1232,7 @@
           <w:rFonts w:cs="Arial Unicode MS" w:eastAsia="Arial Unicode MS"/>
           <w:rtl w:val="0"/>
         </w:rPr>
-        <w:t>8</w:t>
+        <w:t>9</w:t>
       </w:r>
       <w:r>
         <w:rPr/>
@@ -1248,7 +1268,7 @@
           <w:rFonts w:cs="Arial Unicode MS" w:eastAsia="Arial Unicode MS"/>
           <w:rtl w:val="0"/>
         </w:rPr>
-        <w:t>9</w:t>
+        <w:t>10</w:t>
       </w:r>
       <w:r>
         <w:rPr/>
@@ -1450,7 +1470,7 @@
           <w:rtl w:val="0"/>
           <w:lang w:val="en-US"/>
         </w:rPr>
-        <w:t>vel para mais pessoas tornando-se popular. Muito disso por cause dos smartphones, mas vale ressaltar tamb</w:t>
+        <w:t>vel para mais pessoas tornando-se popular. Muito disso por causa dos smartphones, mas vale ressaltar tamb</w:t>
       </w:r>
       <w:r>
         <w:rPr>
@@ -1722,7 +1742,7 @@
           <w:rtl w:val="0"/>
           <w:lang w:val="en-US"/>
         </w:rPr>
-        <w:t>esperada, visto que estas s</w:t>
+        <w:t>esperada, visto que DSLRs s</w:t>
       </w:r>
       <w:r>
         <w:rPr>
@@ -1995,7 +2015,23 @@
           <w:rtl w:val="0"/>
           <w:lang w:val="en-US"/>
         </w:rPr>
-        <w:t>meras mirrorless. O</w:t>
+        <w:t xml:space="preserve">meras </w:t>
+      </w:r>
+      <w:r>
+        <w:rPr>
+          <w:i w:val="1"/>
+          <w:iCs w:val="1"/>
+          <w:rtl w:val="0"/>
+          <w:lang w:val="en-US"/>
+        </w:rPr>
+        <w:t>mirrorless</w:t>
+      </w:r>
+      <w:r>
+        <w:rPr>
+          <w:rtl w:val="0"/>
+          <w:lang w:val="en-US"/>
+        </w:rPr>
+        <w:t>. O</w:t>
       </w:r>
       <w:r>
         <w:rPr>
@@ -2233,7 +2269,23 @@
           <w:rtl w:val="0"/>
           <w:lang w:val="en-US"/>
         </w:rPr>
-        <w:t>mera chamada mirrorless est</w:t>
+        <w:t xml:space="preserve">mera chamada </w:t>
+      </w:r>
+      <w:r>
+        <w:rPr>
+          <w:i w:val="1"/>
+          <w:iCs w:val="1"/>
+          <w:rtl w:val="0"/>
+          <w:lang w:val="en-US"/>
+        </w:rPr>
+        <w:t>mirrorless</w:t>
+      </w:r>
+      <w:r>
+        <w:rPr>
+          <w:rtl w:val="0"/>
+          <w:lang w:val="en-US"/>
+        </w:rPr>
+        <w:t xml:space="preserve"> est</w:t>
       </w:r>
       <w:r>
         <w:rPr>
@@ -2442,10 +2494,21 @@
           <w:rtl w:val="0"/>
           <w:lang w:val="es-ES_tradnl"/>
         </w:rPr>
-        <w:t>meras mirro</w:t>
-      </w:r>
-      <w:r>
-        <w:rPr>
+        <w:t xml:space="preserve">meras </w:t>
+      </w:r>
+      <w:r>
+        <w:rPr>
+          <w:i w:val="1"/>
+          <w:iCs w:val="1"/>
+          <w:rtl w:val="0"/>
+          <w:lang w:val="pt-PT"/>
+        </w:rPr>
+        <w:t>mirro</w:t>
+      </w:r>
+      <w:r>
+        <w:rPr>
+          <w:i w:val="1"/>
+          <w:iCs w:val="1"/>
           <w:rtl w:val="0"/>
           <w:lang w:val="en-US"/>
         </w:rPr>
@@ -2453,10 +2516,19 @@
       </w:r>
       <w:r>
         <w:rPr>
-          <w:rtl w:val="0"/>
-          <w:lang w:val="pt-PT"/>
-        </w:rPr>
-        <w:t>less para profissionais e entusiastas.</w:t>
+          <w:i w:val="1"/>
+          <w:iCs w:val="1"/>
+          <w:rtl w:val="0"/>
+          <w:lang w:val="en-US"/>
+        </w:rPr>
+        <w:t>less</w:t>
+      </w:r>
+      <w:r>
+        <w:rPr>
+          <w:rtl w:val="0"/>
+          <w:lang w:val="pt-PT"/>
+        </w:rPr>
+        <w:t xml:space="preserve"> para profissionais e entusiastas.</w:t>
       </w:r>
     </w:p>
     <w:p>
@@ -2712,21 +2784,36 @@
           <w:rtl w:val="0"/>
           <w:lang w:val="pt-PT"/>
         </w:rPr>
-        <w:t xml:space="preserve">vel, no formato mirrorless. </w:t>
-      </w:r>
-      <w:r>
-        <w:rPr>
-          <w:rtl w:val="0"/>
-          <w:lang w:val="en-US"/>
-        </w:rPr>
-        <w:t>C</w:t>
-      </w:r>
-      <w:r>
-        <w:rPr>
-          <w:rtl w:val="0"/>
-          <w:lang w:val="pt-PT"/>
-        </w:rPr>
-        <w:t>om base nas vendas</w:t>
+        <w:t xml:space="preserve">vel, no formato </w:t>
+      </w:r>
+      <w:r>
+        <w:rPr>
+          <w:i w:val="1"/>
+          <w:iCs w:val="1"/>
+          <w:rtl w:val="0"/>
+          <w:lang w:val="it-IT"/>
+        </w:rPr>
+        <w:t>mirrorless</w:t>
+      </w:r>
+      <w:r>
+        <w:rPr>
+          <w:rtl w:val="0"/>
+        </w:rPr>
+        <w:t xml:space="preserve">. </w:t>
+      </w:r>
+      <w:r>
+        <w:rPr>
+          <w:rtl w:val="0"/>
+          <w:lang w:val="en-US"/>
+        </w:rPr>
+        <w:t>É</w:t>
+      </w:r>
+      <w:r>
+        <w:rPr>
+          <w:rtl w:val="0"/>
+          <w:lang w:val="pt-PT"/>
+        </w:rPr>
+        <w:t xml:space="preserve"> esperado</w:t>
       </w:r>
       <w:r>
         <w:rPr>
@@ -2738,27 +2825,6 @@
       <w:r>
         <w:rPr>
           <w:rtl w:val="0"/>
-          <w:lang w:val="fr-FR"/>
-        </w:rPr>
-        <w:t xml:space="preserve">é </w:t>
-      </w:r>
-      <w:r>
-        <w:rPr>
-          <w:rtl w:val="0"/>
-          <w:lang w:val="pt-PT"/>
-        </w:rPr>
-        <w:t>esperado</w:t>
-      </w:r>
-      <w:r>
-        <w:rPr>
-          <w:rtl w:val="0"/>
-          <w:lang w:val="en-US"/>
-        </w:rPr>
-        <w:t xml:space="preserve"> </w:t>
-      </w:r>
-      <w:r>
-        <w:rPr>
-          <w:rtl w:val="0"/>
           <w:lang w:val="pt-PT"/>
         </w:rPr>
         <w:t xml:space="preserve">um </w:t>
@@ -2768,7 +2834,23 @@
           <w:rtl w:val="0"/>
           <w:lang w:val="en-US"/>
         </w:rPr>
-        <w:t>aumento nas vendas para o novo formato e</w:t>
+        <w:t xml:space="preserve">aumento nas vendas para o novo formato, </w:t>
+      </w:r>
+      <w:r>
+        <w:rPr>
+          <w:i w:val="1"/>
+          <w:iCs w:val="1"/>
+          <w:rtl w:val="0"/>
+          <w:lang w:val="en-US"/>
+        </w:rPr>
+        <w:t>mirrorless,</w:t>
+      </w:r>
+      <w:r>
+        <w:rPr>
+          <w:rtl w:val="0"/>
+          <w:lang w:val="en-US"/>
+        </w:rPr>
+        <w:t xml:space="preserve"> e</w:t>
       </w:r>
       <w:r>
         <w:rPr>
@@ -4276,6 +4358,413 @@
       <w:pPr>
         <w:pStyle w:val="Body"/>
       </w:pPr>
+      <w:r>
+        <w:rPr>
+          <w:rtl w:val="0"/>
+          <w:lang w:val="en-US"/>
+        </w:rPr>
+        <w:t xml:space="preserve">Acima </w:t>
+      </w:r>
+      <w:r>
+        <w:rPr>
+          <w:rtl w:val="0"/>
+          <w:lang w:val="en-US"/>
+        </w:rPr>
+        <w:t xml:space="preserve">é </w:t>
+      </w:r>
+      <w:r>
+        <w:rPr>
+          <w:rtl w:val="0"/>
+          <w:lang w:val="en-US"/>
+        </w:rPr>
+        <w:t>poss</w:t>
+      </w:r>
+      <w:r>
+        <w:rPr>
+          <w:rtl w:val="0"/>
+          <w:lang w:val="en-US"/>
+        </w:rPr>
+        <w:t>í</w:t>
+      </w:r>
+      <w:r>
+        <w:rPr>
+          <w:rtl w:val="0"/>
+          <w:lang w:val="en-US"/>
+        </w:rPr>
+        <w:t xml:space="preserve">vel ver as atividades relacionadas com o processo de ETL. As duas primeiras executam em paralelo. Ao final, o modelo dimensional </w:t>
+      </w:r>
+      <w:r>
+        <w:rPr>
+          <w:rtl w:val="0"/>
+          <w:lang w:val="en-US"/>
+        </w:rPr>
+        <w:t xml:space="preserve">é </w:t>
+      </w:r>
+      <w:r>
+        <w:rPr>
+          <w:rtl w:val="0"/>
+          <w:lang w:val="en-US"/>
+        </w:rPr>
+        <w:t>atualizado.</w:t>
+      </w:r>
+    </w:p>
+    <w:p>
+      <w:pPr>
+        <w:pStyle w:val="Body"/>
+      </w:pPr>
+    </w:p>
+    <w:p>
+      <w:pPr>
+        <w:pStyle w:val="Body"/>
+        <w:rPr>
+          <w:b w:val="1"/>
+          <w:bCs w:val="1"/>
+        </w:rPr>
+      </w:pPr>
+      <w:r>
+        <w:rPr>
+          <w:b w:val="1"/>
+          <w:bCs w:val="1"/>
+          <w:rtl w:val="0"/>
+          <w:lang w:val="en-US"/>
+        </w:rPr>
+        <w:t>Identifica</w:t>
+      </w:r>
+      <w:r>
+        <w:rPr>
+          <w:b w:val="1"/>
+          <w:bCs w:val="1"/>
+          <w:rtl w:val="0"/>
+          <w:lang w:val="en-US"/>
+        </w:rPr>
+        <w:t>çã</w:t>
+      </w:r>
+      <w:r>
+        <w:rPr>
+          <w:b w:val="1"/>
+          <w:bCs w:val="1"/>
+          <w:rtl w:val="0"/>
+          <w:lang w:val="en-US"/>
+        </w:rPr>
+        <w:t xml:space="preserve">o de categorias </w:t>
+      </w:r>
+    </w:p>
+    <w:p>
+      <w:pPr>
+        <w:pStyle w:val="Body"/>
+      </w:pPr>
+      <w:r>
+        <w:rPr>
+          <w:rtl w:val="0"/>
+          <w:lang w:val="en-US"/>
+        </w:rPr>
+        <w:t>O processo categoriza as imagens de acordo com r</w:t>
+      </w:r>
+      <w:r>
+        <w:rPr>
+          <w:rtl w:val="0"/>
+          <w:lang w:val="en-US"/>
+        </w:rPr>
+        <w:t>ó</w:t>
+      </w:r>
+      <w:r>
+        <w:rPr>
+          <w:rtl w:val="0"/>
+          <w:lang w:val="en-US"/>
+        </w:rPr>
+        <w:t>tulos (</w:t>
+      </w:r>
+      <w:r>
+        <w:rPr>
+          <w:i w:val="1"/>
+          <w:iCs w:val="1"/>
+          <w:rtl w:val="0"/>
+          <w:lang w:val="en-US"/>
+        </w:rPr>
+        <w:t>tags</w:t>
+      </w:r>
+      <w:r>
+        <w:rPr>
+          <w:rtl w:val="0"/>
+          <w:lang w:val="en-US"/>
+        </w:rPr>
+        <w:t>) adicionada pelos pr</w:t>
+      </w:r>
+      <w:r>
+        <w:rPr>
+          <w:rtl w:val="0"/>
+          <w:lang w:val="en-US"/>
+        </w:rPr>
+        <w:t>ó</w:t>
+      </w:r>
+      <w:r>
+        <w:rPr>
+          <w:rtl w:val="0"/>
+          <w:lang w:val="en-US"/>
+        </w:rPr>
+        <w:t>prios fot</w:t>
+      </w:r>
+      <w:r>
+        <w:rPr>
+          <w:rtl w:val="0"/>
+          <w:lang w:val="en-US"/>
+        </w:rPr>
+        <w:t>ó</w:t>
+      </w:r>
+      <w:r>
+        <w:rPr>
+          <w:rtl w:val="0"/>
+          <w:lang w:val="en-US"/>
+        </w:rPr>
+        <w:t>grafos (dimens</w:t>
+      </w:r>
+      <w:r>
+        <w:rPr>
+          <w:rtl w:val="0"/>
+          <w:lang w:val="en-US"/>
+        </w:rPr>
+        <w:t>ã</w:t>
+      </w:r>
+      <w:r>
+        <w:rPr>
+          <w:rtl w:val="0"/>
+          <w:lang w:val="en-US"/>
+        </w:rPr>
+        <w:t xml:space="preserve">o </w:t>
+      </w:r>
+      <w:r>
+        <w:rPr>
+          <w:i w:val="1"/>
+          <w:iCs w:val="1"/>
+          <w:rtl w:val="0"/>
+          <w:lang w:val="en-US"/>
+        </w:rPr>
+        <w:t>d_categoria</w:t>
+      </w:r>
+      <w:r>
+        <w:rPr>
+          <w:rtl w:val="0"/>
+          <w:lang w:val="en-US"/>
+        </w:rPr>
+        <w:t>). Por exemplo, uma foto de casamento pode conter r</w:t>
+      </w:r>
+      <w:r>
+        <w:rPr>
+          <w:rtl w:val="0"/>
+          <w:lang w:val="en-US"/>
+        </w:rPr>
+        <w:t>ó</w:t>
+      </w:r>
+      <w:r>
+        <w:rPr>
+          <w:rtl w:val="0"/>
+          <w:lang w:val="en-US"/>
+        </w:rPr>
+        <w:t xml:space="preserve">tulos como </w:t>
+      </w:r>
+      <w:r>
+        <w:rPr>
+          <w:i w:val="1"/>
+          <w:iCs w:val="1"/>
+          <w:rtl w:val="0"/>
+          <w:lang w:val="en-US"/>
+        </w:rPr>
+        <w:t>wedding e bride</w:t>
+      </w:r>
+      <w:r>
+        <w:rPr>
+          <w:rtl w:val="0"/>
+          <w:lang w:val="en-US"/>
+        </w:rPr>
+        <w:t>. Nesta primeira vers</w:t>
+      </w:r>
+      <w:r>
+        <w:rPr>
+          <w:rtl w:val="0"/>
+          <w:lang w:val="en-US"/>
+        </w:rPr>
+        <w:t>ã</w:t>
+      </w:r>
+      <w:r>
+        <w:rPr>
+          <w:rtl w:val="0"/>
+          <w:lang w:val="en-US"/>
+        </w:rPr>
+        <w:t>o, o processo se limitar</w:t>
+      </w:r>
+      <w:r>
+        <w:rPr>
+          <w:rtl w:val="0"/>
+          <w:lang w:val="en-US"/>
+        </w:rPr>
+        <w:t xml:space="preserve">á </w:t>
+      </w:r>
+      <w:r>
+        <w:rPr>
+          <w:rtl w:val="0"/>
+          <w:lang w:val="en-US"/>
+        </w:rPr>
+        <w:t>a utilizar estss r</w:t>
+      </w:r>
+      <w:r>
+        <w:rPr>
+          <w:rtl w:val="0"/>
+          <w:lang w:val="en-US"/>
+        </w:rPr>
+        <w:t>ó</w:t>
+      </w:r>
+      <w:r>
+        <w:rPr>
+          <w:rtl w:val="0"/>
+          <w:lang w:val="en-US"/>
+        </w:rPr>
+        <w:t xml:space="preserve">tulos para categorizar a imagem. Entretanto, </w:t>
+      </w:r>
+      <w:r>
+        <w:rPr>
+          <w:rtl w:val="0"/>
+          <w:lang w:val="en-US"/>
+        </w:rPr>
+        <w:t xml:space="preserve">é </w:t>
+      </w:r>
+      <w:r>
+        <w:rPr>
+          <w:rtl w:val="0"/>
+          <w:lang w:val="en-US"/>
+        </w:rPr>
+        <w:t>poss</w:t>
+      </w:r>
+      <w:r>
+        <w:rPr>
+          <w:rtl w:val="0"/>
+          <w:lang w:val="en-US"/>
+        </w:rPr>
+        <w:t>í</w:t>
+      </w:r>
+      <w:r>
+        <w:rPr>
+          <w:rtl w:val="0"/>
+          <w:lang w:val="en-US"/>
+        </w:rPr>
+        <w:t>vel tamb</w:t>
+      </w:r>
+      <w:r>
+        <w:rPr>
+          <w:rtl w:val="0"/>
+          <w:lang w:val="en-US"/>
+        </w:rPr>
+        <w:t>é</w:t>
+      </w:r>
+      <w:r>
+        <w:rPr>
+          <w:rtl w:val="0"/>
+          <w:lang w:val="en-US"/>
+        </w:rPr>
+        <w:t>m expandir o escopo numa pr</w:t>
+      </w:r>
+      <w:r>
+        <w:rPr>
+          <w:rtl w:val="0"/>
+          <w:lang w:val="en-US"/>
+        </w:rPr>
+        <w:t>ó</w:t>
+      </w:r>
+      <w:r>
+        <w:rPr>
+          <w:rtl w:val="0"/>
+          <w:lang w:val="en-US"/>
+        </w:rPr>
+        <w:t>xima vers</w:t>
+      </w:r>
+      <w:r>
+        <w:rPr>
+          <w:rtl w:val="0"/>
+          <w:lang w:val="en-US"/>
+        </w:rPr>
+        <w:t>ã</w:t>
+      </w:r>
+      <w:r>
+        <w:rPr>
+          <w:rtl w:val="0"/>
+          <w:lang w:val="en-US"/>
+        </w:rPr>
+        <w:t>o e utilizar vis</w:t>
+      </w:r>
+      <w:r>
+        <w:rPr>
+          <w:rtl w:val="0"/>
+          <w:lang w:val="en-US"/>
+        </w:rPr>
+        <w:t>ã</w:t>
+      </w:r>
+      <w:r>
+        <w:rPr>
+          <w:rtl w:val="0"/>
+          <w:lang w:val="en-US"/>
+        </w:rPr>
+        <w:t>o computacional para identificar elementos na imagem a fim de reconhecer a cena e categorizar a imagem com maior precis</w:t>
+      </w:r>
+      <w:r>
+        <w:rPr>
+          <w:rtl w:val="0"/>
+          <w:lang w:val="en-US"/>
+        </w:rPr>
+        <w:t>ã</w:t>
+      </w:r>
+      <w:r>
+        <w:rPr>
+          <w:rtl w:val="0"/>
+          <w:lang w:val="en-US"/>
+        </w:rPr>
+        <w:t>o, visto que os r</w:t>
+      </w:r>
+      <w:r>
+        <w:rPr>
+          <w:rtl w:val="0"/>
+          <w:lang w:val="en-US"/>
+        </w:rPr>
+        <w:t>ó</w:t>
+      </w:r>
+      <w:r>
+        <w:rPr>
+          <w:rtl w:val="0"/>
+          <w:lang w:val="en-US"/>
+        </w:rPr>
+        <w:t>tulos adicionados pelos fot</w:t>
+      </w:r>
+      <w:r>
+        <w:rPr>
+          <w:rtl w:val="0"/>
+          <w:lang w:val="en-US"/>
+        </w:rPr>
+        <w:t>ó</w:t>
+      </w:r>
+      <w:r>
+        <w:rPr>
+          <w:rtl w:val="0"/>
+          <w:lang w:val="en-US"/>
+        </w:rPr>
+        <w:t>grafos podem n</w:t>
+      </w:r>
+      <w:r>
+        <w:rPr>
+          <w:rtl w:val="0"/>
+          <w:lang w:val="en-US"/>
+        </w:rPr>
+        <w:t>ã</w:t>
+      </w:r>
+      <w:r>
+        <w:rPr>
+          <w:rtl w:val="0"/>
+          <w:lang w:val="en-US"/>
+        </w:rPr>
+        <w:t>o representar exatamente a categoria.</w:t>
+      </w:r>
+    </w:p>
+    <w:p>
+      <w:pPr>
+        <w:pStyle w:val="Body"/>
+      </w:pPr>
     </w:p>
     <w:p>
       <w:pPr>
@@ -4654,107 +5143,6 @@
         <w:pStyle w:val="Body"/>
       </w:pPr>
       <w:r>
-        <w:rPr>
-          <w:rtl w:val="0"/>
-          <w:lang w:val="pt-PT"/>
-        </w:rPr>
-        <w:t>Aqui devem ser disponibilizar os links para os artefatos criados (processos de carga, c</w:t>
-      </w:r>
-      <w:r>
-        <w:rPr>
-          <w:rtl w:val="0"/>
-          <w:lang w:val="es-ES_tradnl"/>
-        </w:rPr>
-        <w:t>ó</w:t>
-      </w:r>
-      <w:r>
-        <w:rPr>
-          <w:rtl w:val="0"/>
-          <w:lang w:val="pt-PT"/>
-        </w:rPr>
-        <w:t>digos-fonte, pain</w:t>
-      </w:r>
-      <w:r>
-        <w:rPr>
-          <w:rtl w:val="0"/>
-          <w:lang w:val="fr-FR"/>
-        </w:rPr>
-        <w:t>é</w:t>
-      </w:r>
-      <w:r>
-        <w:rPr>
-          <w:rtl w:val="0"/>
-          <w:lang w:val="pt-PT"/>
-        </w:rPr>
-        <w:t>is, entre outros) e para o v</w:t>
-      </w:r>
-      <w:r>
-        <w:rPr>
-          <w:rtl w:val="0"/>
-        </w:rPr>
-        <w:t>í</w:t>
-      </w:r>
-      <w:r>
-        <w:rPr>
-          <w:rtl w:val="0"/>
-          <w:lang w:val="pt-PT"/>
-        </w:rPr>
-        <w:t>deo com a apresenta</w:t>
-      </w:r>
-      <w:r>
-        <w:rPr>
-          <w:rtl w:val="0"/>
-          <w:lang w:val="pt-PT"/>
-        </w:rPr>
-        <w:t>çã</w:t>
-      </w:r>
-      <w:r>
-        <w:rPr>
-          <w:rtl w:val="0"/>
-          <w:lang w:val="pt-PT"/>
-        </w:rPr>
-        <w:t>o de 5 minutos e para o reposit</w:t>
-      </w:r>
-      <w:r>
-        <w:rPr>
-          <w:rtl w:val="0"/>
-          <w:lang w:val="es-ES_tradnl"/>
-        </w:rPr>
-        <w:t>ó</w:t>
-      </w:r>
-      <w:r>
-        <w:rPr>
-          <w:rtl w:val="0"/>
-          <w:lang w:val="pt-PT"/>
-        </w:rPr>
-        <w:t>rio contendo os c</w:t>
-      </w:r>
-      <w:r>
-        <w:rPr>
-          <w:rtl w:val="0"/>
-          <w:lang w:val="es-ES_tradnl"/>
-        </w:rPr>
-        <w:t>ó</w:t>
-      </w:r>
-      <w:r>
-        <w:rPr>
-          <w:rtl w:val="0"/>
-          <w:lang w:val="pt-PT"/>
-        </w:rPr>
-        <w:t>digos fontes ou os artefatos constru</w:t>
-      </w:r>
-      <w:r>
-        <w:rPr>
-          <w:rtl w:val="0"/>
-        </w:rPr>
-        <w:t>í</w:t>
-      </w:r>
-      <w:r>
-        <w:rPr>
-          <w:rtl w:val="0"/>
-          <w:lang w:val="pt-PT"/>
-        </w:rPr>
-        <w:t>dos no projeto.</w:t>
         <w:tab/>
       </w:r>
     </w:p>

</xml_diff>

<commit_message>
Atualizacao do relatorio tecnico
</commit_message>
<xml_diff>
--- a/docs/ABI - Relatório Técnico - Alessandro.docx
+++ b/docs/ABI - Relatório Técnico - Alessandro.docx
@@ -439,7 +439,7 @@
           <w:rtl w:val="0"/>
           <w:lang w:val="en-US"/>
         </w:rPr>
-        <w:t>O DE COMPRA BASEADO EM DADOS</w:t>
+        <w:t>O DE COMPRA BASEADA EM DADOS</w:t>
       </w:r>
     </w:p>
     <w:p>
@@ -948,7 +948,7 @@
           <w:rFonts w:cs="Arial Unicode MS" w:eastAsia="Arial Unicode MS"/>
           <w:rtl w:val="0"/>
         </w:rPr>
-        <w:t>6</w:t>
+        <w:t>7</w:t>
       </w:r>
       <w:r>
         <w:rPr/>
@@ -1018,7 +1018,7 @@
           <w:rFonts w:cs="Arial Unicode MS" w:eastAsia="Arial Unicode MS"/>
           <w:rtl w:val="0"/>
         </w:rPr>
-        <w:t>7</w:t>
+        <w:t>8</w:t>
       </w:r>
       <w:r>
         <w:rPr/>
@@ -1124,7 +1124,7 @@
           <w:rFonts w:cs="Arial Unicode MS" w:eastAsia="Arial Unicode MS"/>
           <w:rtl w:val="0"/>
         </w:rPr>
-        <w:t>8</w:t>
+        <w:t>9</w:t>
       </w:r>
       <w:r>
         <w:rPr/>
@@ -1160,7 +1160,7 @@
           <w:rFonts w:cs="Arial Unicode MS" w:eastAsia="Arial Unicode MS"/>
           <w:rtl w:val="0"/>
         </w:rPr>
-        <w:t>8</w:t>
+        <w:t>9</w:t>
       </w:r>
       <w:r>
         <w:rPr/>
@@ -1545,20 +1545,21 @@
         <w:rPr>
           <w:rtl w:val="0"/>
         </w:rPr>
-        <w:t xml:space="preserve"> v</w:t>
-      </w:r>
-      <w:r>
-        <w:rPr>
-          <w:rtl w:val="0"/>
-        </w:rPr>
-        <w:t>ê</w:t>
-      </w:r>
-      <w:r>
-        <w:rPr>
-          <w:rtl w:val="0"/>
-          <w:lang w:val="pt-PT"/>
-        </w:rPr>
-        <w:t>m ajudado a tornar mais simples e acess</w:t>
+        <w:t xml:space="preserve"> </w:t>
+      </w:r>
+      <w:r>
+        <w:rPr>
+          <w:rtl w:val="0"/>
+          <w:lang w:val="en-US"/>
+        </w:rPr>
+        <w:t>tem</w:t>
+      </w:r>
+      <w:r>
+        <w:rPr>
+          <w:rtl w:val="0"/>
+          <w:lang w:val="pt-PT"/>
+        </w:rPr>
+        <w:t xml:space="preserve"> ajudado a tornar mais simples e acess</w:t>
       </w:r>
       <w:r>
         <w:rPr>
@@ -2834,16 +2835,150 @@
           <w:rtl w:val="0"/>
           <w:lang w:val="en-US"/>
         </w:rPr>
-        <w:t xml:space="preserve">aumento nas vendas para o novo formato, </w:t>
-      </w:r>
-      <w:r>
-        <w:rPr>
-          <w:i w:val="1"/>
-          <w:iCs w:val="1"/>
-          <w:rtl w:val="0"/>
-          <w:lang w:val="en-US"/>
-        </w:rPr>
-        <w:t>mirrorless,</w:t>
+        <w:t>aumento nas vendas para o novo formato tanto</w:t>
+      </w:r>
+      <w:r>
+        <w:rPr>
+          <w:rtl w:val="0"/>
+          <w:lang w:val="pt-PT"/>
+        </w:rPr>
+        <w:t xml:space="preserve"> profissionais </w:t>
+      </w:r>
+      <w:r>
+        <w:rPr>
+          <w:rtl w:val="0"/>
+          <w:lang w:val="en-US"/>
+        </w:rPr>
+        <w:t>como</w:t>
+      </w:r>
+      <w:r>
+        <w:rPr>
+          <w:rtl w:val="0"/>
+          <w:lang w:val="es-ES_tradnl"/>
+        </w:rPr>
+        <w:t xml:space="preserve"> entusiastas ter</w:t>
+      </w:r>
+      <w:r>
+        <w:rPr>
+          <w:rtl w:val="0"/>
+          <w:lang w:val="pt-PT"/>
+        </w:rPr>
+        <w:t>ã</w:t>
+      </w:r>
+      <w:r>
+        <w:rPr>
+          <w:rtl w:val="0"/>
+          <w:lang w:val="pt-PT"/>
+        </w:rPr>
+        <w:t>o de analisar</w:t>
+      </w:r>
+      <w:r>
+        <w:rPr>
+          <w:rtl w:val="0"/>
+          <w:lang w:val="en-US"/>
+        </w:rPr>
+        <w:t xml:space="preserve"> </w:t>
+      </w:r>
+      <w:r>
+        <w:rPr>
+          <w:rtl w:val="0"/>
+          <w:lang w:val="pt-PT"/>
+        </w:rPr>
+        <w:t>as melhores alternativas de acordo com o tipo de fotografia que fazem.</w:t>
+      </w:r>
+    </w:p>
+    <w:p>
+      <w:pPr>
+        <w:pStyle w:val="Body"/>
+      </w:pPr>
+    </w:p>
+    <w:p>
+      <w:pPr>
+        <w:pStyle w:val="heading 2"/>
+      </w:pPr>
+      <w:bookmarkStart w:name="_Toc2" w:id="2"/>
+      <w:r>
+        <w:rPr>
+          <w:rFonts w:cs="Arial Unicode MS" w:eastAsia="Arial Unicode MS"/>
+          <w:rtl w:val="0"/>
+        </w:rPr>
+        <w:t xml:space="preserve">1.2. </w:t>
+      </w:r>
+      <w:r>
+        <w:rPr>
+          <w:rFonts w:cs="Arial Unicode MS" w:eastAsia="Arial Unicode MS"/>
+          <w:rtl w:val="0"/>
+          <w:lang w:val="pt-PT"/>
+        </w:rPr>
+        <w:t>Objetivos</w:t>
+      </w:r>
+      <w:bookmarkEnd w:id="2"/>
+    </w:p>
+    <w:p>
+      <w:pPr>
+        <w:pStyle w:val="Body"/>
+      </w:pPr>
+      <w:r>
+        <w:rPr>
+          <w:rtl w:val="0"/>
+          <w:lang w:val="pt-PT"/>
+        </w:rPr>
+        <w:t xml:space="preserve">Este projeto visa auxiliar </w:t>
+      </w:r>
+      <w:r>
+        <w:rPr>
+          <w:rtl w:val="0"/>
+          <w:lang w:val="en-US"/>
+        </w:rPr>
+        <w:t>profissionais</w:t>
+      </w:r>
+      <w:r>
+        <w:rPr>
+          <w:rtl w:val="0"/>
+          <w:lang w:val="pt-PT"/>
+        </w:rPr>
+        <w:t xml:space="preserve"> e entusiastas da </w:t>
+      </w:r>
+      <w:r>
+        <w:rPr>
+          <w:rtl w:val="0"/>
+        </w:rPr>
+        <w:t>á</w:t>
+      </w:r>
+      <w:r>
+        <w:rPr>
+          <w:rtl w:val="0"/>
+          <w:lang w:val="it-IT"/>
+        </w:rPr>
+        <w:t xml:space="preserve">rea da fotografia </w:t>
+      </w:r>
+      <w:r>
+        <w:rPr>
+          <w:rtl w:val="0"/>
+          <w:lang w:val="en-US"/>
+        </w:rPr>
+        <w:t>a tomar uma decis</w:t>
+      </w:r>
+      <w:r>
+        <w:rPr>
+          <w:rtl w:val="0"/>
+          <w:lang w:val="en-US"/>
+        </w:rPr>
+        <w:t>ã</w:t>
+      </w:r>
+      <w:r>
+        <w:rPr>
+          <w:rtl w:val="0"/>
+          <w:lang w:val="en-US"/>
+        </w:rPr>
+        <w:t>o de compra de lentes mais informada. Com base em dados de fotografias existentes em diferentes categorias, tais como</w:t>
+      </w:r>
+      <w:r>
+        <w:rPr>
+          <w:rtl w:val="0"/>
+          <w:lang w:val="pt-PT"/>
+        </w:rPr>
+        <w:t xml:space="preserve"> esportes casamentos</w:t>
       </w:r>
       <w:r>
         <w:rPr>
@@ -2855,23 +2990,323 @@
       <w:r>
         <w:rPr>
           <w:rtl w:val="0"/>
-          <w:lang w:val="pt-PT"/>
-        </w:rPr>
-        <w:t xml:space="preserve"> profissionais e entusiastas ter</w:t>
-      </w:r>
-      <w:r>
-        <w:rPr>
-          <w:rtl w:val="0"/>
-          <w:lang w:val="pt-PT"/>
+          <w:lang w:val="es-ES_tradnl"/>
+        </w:rPr>
+        <w:t xml:space="preserve"> retratos</w:t>
+      </w:r>
+      <w:r>
+        <w:rPr>
+          <w:rtl w:val="0"/>
+          <w:lang w:val="en-US"/>
+        </w:rPr>
+        <w:t>, poder</w:t>
+      </w:r>
+      <w:r>
+        <w:rPr>
+          <w:rtl w:val="0"/>
+          <w:lang w:val="en-US"/>
+        </w:rPr>
+        <w:t xml:space="preserve">á </w:t>
+      </w:r>
+      <w:r>
+        <w:rPr>
+          <w:rtl w:val="0"/>
+          <w:lang w:val="en-US"/>
+        </w:rPr>
+        <w:t>se chegar a conclus</w:t>
+      </w:r>
+      <w:r>
+        <w:rPr>
+          <w:rtl w:val="0"/>
+          <w:lang w:val="en-US"/>
         </w:rPr>
         <w:t>ã</w:t>
       </w:r>
       <w:r>
         <w:rPr>
           <w:rtl w:val="0"/>
-          <w:lang w:val="pt-PT"/>
-        </w:rPr>
-        <w:t>o de analisar</w:t>
+          <w:lang w:val="en-US"/>
+        </w:rPr>
+        <w:t xml:space="preserve">o da melhor compra, </w:t>
+      </w:r>
+      <w:r>
+        <w:rPr>
+          <w:rtl w:val="0"/>
+          <w:lang w:val="en-US"/>
+        </w:rPr>
+        <w:t>à</w:t>
+      </w:r>
+      <w:r>
+        <w:rPr>
+          <w:rtl w:val="0"/>
+          <w:lang w:val="en-US"/>
+        </w:rPr>
+        <w:t>quela que trar</w:t>
+      </w:r>
+      <w:r>
+        <w:rPr>
+          <w:rtl w:val="0"/>
+          <w:lang w:val="en-US"/>
+        </w:rPr>
+        <w:t xml:space="preserve">á </w:t>
+      </w:r>
+      <w:r>
+        <w:rPr>
+          <w:rtl w:val="0"/>
+          <w:lang w:val="en-US"/>
+        </w:rPr>
+        <w:t>o melhor custo benef</w:t>
+      </w:r>
+      <w:r>
+        <w:rPr>
+          <w:rtl w:val="0"/>
+          <w:lang w:val="en-US"/>
+        </w:rPr>
+        <w:t>í</w:t>
+      </w:r>
+      <w:r>
+        <w:rPr>
+          <w:rtl w:val="0"/>
+          <w:lang w:val="en-US"/>
+        </w:rPr>
+        <w:t>cio e aplicabilidade.</w:t>
+      </w:r>
+    </w:p>
+    <w:p>
+      <w:pPr>
+        <w:pStyle w:val="Body"/>
+      </w:pPr>
+    </w:p>
+    <w:p>
+      <w:pPr>
+        <w:pStyle w:val="heading 2"/>
+      </w:pPr>
+      <w:bookmarkStart w:name="_Toc3" w:id="3"/>
+      <w:r>
+        <w:rPr>
+          <w:rFonts w:cs="Arial Unicode MS" w:eastAsia="Arial Unicode MS"/>
+          <w:rtl w:val="0"/>
+        </w:rPr>
+        <w:t>1.</w:t>
+      </w:r>
+      <w:r>
+        <w:rPr>
+          <w:rFonts w:cs="Arial Unicode MS" w:eastAsia="Arial Unicode MS"/>
+          <w:rtl w:val="0"/>
+          <w:lang w:val="pt-PT"/>
+        </w:rPr>
+        <w:t>3</w:t>
+      </w:r>
+      <w:r>
+        <w:rPr>
+          <w:rFonts w:cs="Arial Unicode MS" w:eastAsia="Arial Unicode MS"/>
+          <w:rtl w:val="0"/>
+        </w:rPr>
+        <w:t>. P</w:t>
+      </w:r>
+      <w:r>
+        <w:rPr>
+          <w:rFonts w:cs="Arial Unicode MS" w:eastAsia="Arial Unicode MS" w:hint="default"/>
+          <w:rtl w:val="0"/>
+        </w:rPr>
+        <w:t>ú</w:t>
+      </w:r>
+      <w:r>
+        <w:rPr>
+          <w:rFonts w:cs="Arial Unicode MS" w:eastAsia="Arial Unicode MS"/>
+          <w:rtl w:val="0"/>
+          <w:lang w:val="pt-PT"/>
+        </w:rPr>
+        <w:t>blico alvo</w:t>
+      </w:r>
+      <w:bookmarkEnd w:id="3"/>
+    </w:p>
+    <w:p>
+      <w:pPr>
+        <w:pStyle w:val="Body"/>
+      </w:pPr>
+      <w:r>
+        <w:rPr>
+          <w:rtl w:val="0"/>
+          <w:lang w:val="en-US"/>
+        </w:rPr>
+        <w:t>Esta solu</w:t>
+      </w:r>
+      <w:r>
+        <w:rPr>
+          <w:rtl w:val="0"/>
+          <w:lang w:val="en-US"/>
+        </w:rPr>
+        <w:t>çã</w:t>
+      </w:r>
+      <w:r>
+        <w:rPr>
+          <w:rtl w:val="0"/>
+          <w:lang w:val="en-US"/>
+        </w:rPr>
+        <w:t>o ser</w:t>
+      </w:r>
+      <w:r>
+        <w:rPr>
+          <w:rtl w:val="0"/>
+          <w:lang w:val="en-US"/>
+        </w:rPr>
+        <w:t xml:space="preserve">á </w:t>
+      </w:r>
+      <w:r>
+        <w:rPr>
+          <w:rtl w:val="0"/>
+          <w:lang w:val="en-US"/>
+        </w:rPr>
+        <w:t>usada por profissionais da fotografia. Ainda, a solu</w:t>
+      </w:r>
+      <w:r>
+        <w:rPr>
+          <w:rtl w:val="0"/>
+          <w:lang w:val="en-US"/>
+        </w:rPr>
+        <w:t>çã</w:t>
+      </w:r>
+      <w:r>
+        <w:rPr>
+          <w:rtl w:val="0"/>
+          <w:lang w:val="en-US"/>
+        </w:rPr>
+        <w:t>o visa atender amadores e entusiastas que consomem equipamentos fotogr</w:t>
+      </w:r>
+      <w:r>
+        <w:rPr>
+          <w:rtl w:val="0"/>
+          <w:lang w:val="en-US"/>
+        </w:rPr>
+        <w:t>á</w:t>
+      </w:r>
+      <w:r>
+        <w:rPr>
+          <w:rtl w:val="0"/>
+          <w:lang w:val="en-US"/>
+        </w:rPr>
+        <w:t>ficos.</w:t>
+      </w:r>
+    </w:p>
+    <w:p>
+      <w:pPr>
+        <w:pStyle w:val="Body"/>
+      </w:pPr>
+      <w:r>
+        <w:rPr>
+          <w:rtl w:val="0"/>
+          <w:lang w:val="en-US"/>
+        </w:rPr>
+        <w:t>Os profissionais precisam levar muito a s</w:t>
+      </w:r>
+      <w:r>
+        <w:rPr>
+          <w:rtl w:val="0"/>
+          <w:lang w:val="en-US"/>
+        </w:rPr>
+        <w:t>é</w:t>
+      </w:r>
+      <w:r>
+        <w:rPr>
+          <w:rtl w:val="0"/>
+          <w:lang w:val="en-US"/>
+        </w:rPr>
+        <w:t>rio o seu equipamento e, diante de uma nova tecnologia, poder</w:t>
+      </w:r>
+      <w:r>
+        <w:rPr>
+          <w:rtl w:val="0"/>
+          <w:lang w:val="en-US"/>
+        </w:rPr>
+        <w:t>ã</w:t>
+      </w:r>
+      <w:r>
+        <w:rPr>
+          <w:rtl w:val="0"/>
+          <w:lang w:val="en-US"/>
+        </w:rPr>
+        <w:t>o ter a chance de atualizar o seu equipamento tomando uma decis</w:t>
+      </w:r>
+      <w:r>
+        <w:rPr>
+          <w:rtl w:val="0"/>
+          <w:lang w:val="en-US"/>
+        </w:rPr>
+        <w:t>ã</w:t>
+      </w:r>
+      <w:r>
+        <w:rPr>
+          <w:rtl w:val="0"/>
+          <w:lang w:val="en-US"/>
+        </w:rPr>
+        <w:t>o de compra baseada em dados.</w:t>
+      </w:r>
+    </w:p>
+    <w:p>
+      <w:pPr>
+        <w:pStyle w:val="Body"/>
+      </w:pPr>
+    </w:p>
+    <w:p>
+      <w:pPr>
+        <w:pStyle w:val="heading 1"/>
+      </w:pPr>
+      <w:bookmarkStart w:name="_Toc4" w:id="4"/>
+      <w:r>
+        <w:rPr>
+          <w:rFonts w:cs="Arial Unicode MS" w:eastAsia="Arial Unicode MS"/>
+          <w:rtl w:val="0"/>
+          <w:lang w:val="pt-PT"/>
+        </w:rPr>
+        <w:t>2. Modelo de Dados</w:t>
+      </w:r>
+      <w:bookmarkEnd w:id="4"/>
+    </w:p>
+    <w:p>
+      <w:pPr>
+        <w:pStyle w:val="Body"/>
+      </w:pPr>
+    </w:p>
+    <w:p>
+      <w:pPr>
+        <w:pStyle w:val="heading 2"/>
+      </w:pPr>
+      <w:bookmarkStart w:name="_Toc5" w:id="5"/>
+      <w:r>
+        <w:rPr>
+          <w:rFonts w:cs="Arial Unicode MS" w:eastAsia="Arial Unicode MS"/>
+          <w:rtl w:val="0"/>
+          <w:lang w:val="pt-PT"/>
+        </w:rPr>
+        <w:t>2.1. Modelo Dimensional</w:t>
+      </w:r>
+      <w:bookmarkEnd w:id="5"/>
+    </w:p>
+    <w:p>
+      <w:pPr>
+        <w:pStyle w:val="Body"/>
+      </w:pPr>
+      <w:r>
+        <w:rPr>
+          <w:rtl w:val="0"/>
+          <w:lang w:val="pt-PT"/>
+        </w:rPr>
+        <w:t>A seguir est</w:t>
+      </w:r>
+      <w:r>
+        <w:rPr>
+          <w:rtl w:val="0"/>
+          <w:lang w:val="pt-PT"/>
+        </w:rPr>
+        <w:t>ã</w:t>
+      </w:r>
+      <w:r>
+        <w:rPr>
+          <w:rtl w:val="0"/>
+          <w:lang w:val="pt-PT"/>
+        </w:rPr>
+        <w:t>o descritas as perguntas que este trabalho busca responder, levando</w:t>
       </w:r>
       <w:r>
         <w:rPr>
@@ -2885,7 +3320,412 @@
           <w:rtl w:val="0"/>
           <w:lang w:val="pt-PT"/>
         </w:rPr>
-        <w:t>as melhores alternativas de acordo com o tipo de fotografia que fazem.</w:t>
+        <w:t>em considera</w:t>
+      </w:r>
+      <w:r>
+        <w:rPr>
+          <w:rtl w:val="0"/>
+          <w:lang w:val="pt-PT"/>
+        </w:rPr>
+        <w:t>çã</w:t>
+      </w:r>
+      <w:r>
+        <w:rPr>
+          <w:rtl w:val="0"/>
+          <w:lang w:val="pt-PT"/>
+        </w:rPr>
+        <w:t>o o p</w:t>
+      </w:r>
+      <w:r>
+        <w:rPr>
+          <w:rtl w:val="0"/>
+        </w:rPr>
+        <w:t>ú</w:t>
+      </w:r>
+      <w:r>
+        <w:rPr>
+          <w:rtl w:val="0"/>
+          <w:lang w:val="pt-PT"/>
+        </w:rPr>
+        <w:t>blico alvo supramencionado:</w:t>
+      </w:r>
+    </w:p>
+    <w:p>
+      <w:pPr>
+        <w:pStyle w:val="Body"/>
+      </w:pPr>
+      <w:r>
+        <w:rPr>
+          <w:rtl w:val="0"/>
+          <w:lang w:val="pt-PT"/>
+        </w:rPr>
+        <w:t>1. Qual a dist</w:t>
+      </w:r>
+      <w:r>
+        <w:rPr>
+          <w:rtl w:val="0"/>
+        </w:rPr>
+        <w:t>â</w:t>
+      </w:r>
+      <w:r>
+        <w:rPr>
+          <w:rtl w:val="0"/>
+          <w:lang w:val="pt-PT"/>
+        </w:rPr>
+        <w:t>ncia focal mais utilizada?</w:t>
+      </w:r>
+    </w:p>
+    <w:p>
+      <w:pPr>
+        <w:pStyle w:val="Body"/>
+      </w:pPr>
+      <w:r>
+        <w:rPr>
+          <w:rtl w:val="0"/>
+          <w:lang w:val="pt-PT"/>
+        </w:rPr>
+        <w:t xml:space="preserve">2. Qual tipo de lente </w:t>
+      </w:r>
+      <w:r>
+        <w:rPr>
+          <w:rtl w:val="0"/>
+          <w:lang w:val="fr-FR"/>
+        </w:rPr>
+        <w:t xml:space="preserve">é </w:t>
+      </w:r>
+      <w:r>
+        <w:rPr>
+          <w:rtl w:val="0"/>
+          <w:lang w:val="pt-PT"/>
+        </w:rPr>
+        <w:t>mais utilizada? (dist</w:t>
+      </w:r>
+      <w:r>
+        <w:rPr>
+          <w:rtl w:val="0"/>
+        </w:rPr>
+        <w:t>â</w:t>
+      </w:r>
+      <w:r>
+        <w:rPr>
+          <w:rtl w:val="0"/>
+          <w:lang w:val="pt-PT"/>
+        </w:rPr>
+        <w:t>ncia focal vari</w:t>
+      </w:r>
+      <w:r>
+        <w:rPr>
+          <w:rtl w:val="0"/>
+        </w:rPr>
+        <w:t>á</w:t>
+      </w:r>
+      <w:r>
+        <w:rPr>
+          <w:rtl w:val="0"/>
+          <w:lang w:val="pt-PT"/>
+        </w:rPr>
+        <w:t>vel (zoom) ou fixa)</w:t>
+      </w:r>
+      <w:r>
+        <w:rPr>
+          <w:rtl w:val="0"/>
+          <w:lang w:val="en-US"/>
+        </w:rPr>
+        <w:t xml:space="preserve"> </w:t>
+      </w:r>
+      <w:r>
+        <w:rPr>
+          <w:rtl w:val="0"/>
+          <w:lang w:val="pt-PT"/>
+        </w:rPr>
+        <w:t>no total e por categoria?</w:t>
+      </w:r>
+    </w:p>
+    <w:p>
+      <w:pPr>
+        <w:pStyle w:val="Body"/>
+      </w:pPr>
+      <w:r>
+        <w:rPr>
+          <w:rtl w:val="0"/>
+          <w:lang w:val="pt-PT"/>
+        </w:rPr>
+        <w:t xml:space="preserve">3. Qual a </w:t>
+      </w:r>
+      <w:r>
+        <w:rPr>
+          <w:rtl w:val="0"/>
+          <w:lang w:val="en-US"/>
+        </w:rPr>
+        <w:t xml:space="preserve">lente e a </w:t>
+      </w:r>
+      <w:r>
+        <w:rPr>
+          <w:rtl w:val="0"/>
+        </w:rPr>
+        <w:t>dist</w:t>
+      </w:r>
+      <w:r>
+        <w:rPr>
+          <w:rtl w:val="0"/>
+        </w:rPr>
+        <w:t>â</w:t>
+      </w:r>
+      <w:r>
+        <w:rPr>
+          <w:rtl w:val="0"/>
+          <w:lang w:val="pt-PT"/>
+        </w:rPr>
+        <w:t>ncia focal mais utilizada para esportes?</w:t>
+      </w:r>
+    </w:p>
+    <w:p>
+      <w:pPr>
+        <w:pStyle w:val="Body"/>
+      </w:pPr>
+      <w:r>
+        <w:rPr>
+          <w:rtl w:val="0"/>
+          <w:lang w:val="pt-PT"/>
+        </w:rPr>
+        <w:t xml:space="preserve">4. Qual a </w:t>
+      </w:r>
+      <w:r>
+        <w:rPr>
+          <w:rtl w:val="0"/>
+          <w:lang w:val="en-US"/>
+        </w:rPr>
+        <w:t xml:space="preserve">lente e a </w:t>
+      </w:r>
+      <w:r>
+        <w:rPr>
+          <w:rtl w:val="0"/>
+        </w:rPr>
+        <w:t>dist</w:t>
+      </w:r>
+      <w:r>
+        <w:rPr>
+          <w:rtl w:val="0"/>
+        </w:rPr>
+        <w:t>â</w:t>
+      </w:r>
+      <w:r>
+        <w:rPr>
+          <w:rtl w:val="0"/>
+          <w:lang w:val="pt-PT"/>
+        </w:rPr>
+        <w:t>ncia focal mais utilizada para retratos?</w:t>
+      </w:r>
+    </w:p>
+    <w:p>
+      <w:pPr>
+        <w:pStyle w:val="Body"/>
+      </w:pPr>
+      <w:r>
+        <w:rPr>
+          <w:rtl w:val="0"/>
+          <w:lang w:val="pt-PT"/>
+        </w:rPr>
+        <w:t xml:space="preserve">5. Qual a </w:t>
+      </w:r>
+      <w:r>
+        <w:rPr>
+          <w:rtl w:val="0"/>
+          <w:lang w:val="en-US"/>
+        </w:rPr>
+        <w:t xml:space="preserve">lente e a </w:t>
+      </w:r>
+      <w:r>
+        <w:rPr>
+          <w:rtl w:val="0"/>
+        </w:rPr>
+        <w:t>dist</w:t>
+      </w:r>
+      <w:r>
+        <w:rPr>
+          <w:rtl w:val="0"/>
+        </w:rPr>
+        <w:t>â</w:t>
+      </w:r>
+      <w:r>
+        <w:rPr>
+          <w:rtl w:val="0"/>
+          <w:lang w:val="pt-PT"/>
+        </w:rPr>
+        <w:t xml:space="preserve">ncia focal mais utilizada para </w:t>
+      </w:r>
+      <w:r>
+        <w:rPr>
+          <w:rtl w:val="0"/>
+          <w:lang w:val="en-US"/>
+        </w:rPr>
+        <w:t>natureza</w:t>
+      </w:r>
+      <w:r>
+        <w:rPr>
+          <w:rtl w:val="0"/>
+          <w:lang w:val="zh-TW" w:eastAsia="zh-TW"/>
+        </w:rPr>
+        <w:t>?</w:t>
+      </w:r>
+    </w:p>
+    <w:p>
+      <w:pPr>
+        <w:pStyle w:val="Body"/>
+      </w:pPr>
+      <w:r>
+        <w:rPr>
+          <w:rtl w:val="0"/>
+          <w:lang w:val="pt-PT"/>
+        </w:rPr>
+        <w:t xml:space="preserve">6. Qual a </w:t>
+      </w:r>
+      <w:r>
+        <w:rPr>
+          <w:rtl w:val="0"/>
+          <w:lang w:val="en-US"/>
+        </w:rPr>
+        <w:t xml:space="preserve">lente e a </w:t>
+      </w:r>
+      <w:r>
+        <w:rPr>
+          <w:rtl w:val="0"/>
+        </w:rPr>
+        <w:t>dist</w:t>
+      </w:r>
+      <w:r>
+        <w:rPr>
+          <w:rtl w:val="0"/>
+        </w:rPr>
+        <w:t>â</w:t>
+      </w:r>
+      <w:r>
+        <w:rPr>
+          <w:rtl w:val="0"/>
+          <w:lang w:val="pt-PT"/>
+        </w:rPr>
+        <w:t>ncia focal mais utilizada para casamentos?</w:t>
+      </w:r>
+    </w:p>
+    <w:p>
+      <w:pPr>
+        <w:pStyle w:val="Body"/>
+      </w:pPr>
+    </w:p>
+    <w:p>
+      <w:pPr>
+        <w:pStyle w:val="Body"/>
+      </w:pPr>
+      <w:r>
+        <w:rPr>
+          <w:rtl w:val="0"/>
+          <w:lang w:val="pt-PT"/>
+        </w:rPr>
+        <w:t>Com base nas respostas acima, um profissional ou entusiasta poder</w:t>
+      </w:r>
+      <w:r>
+        <w:rPr>
+          <w:rtl w:val="0"/>
+        </w:rPr>
+        <w:t xml:space="preserve">á </w:t>
+      </w:r>
+      <w:r>
+        <w:rPr>
+          <w:rtl w:val="0"/>
+          <w:lang w:val="pt-PT"/>
+        </w:rPr>
+        <w:t>pensar a respeito d</w:t>
+      </w:r>
+      <w:r>
+        <w:rPr>
+          <w:rtl w:val="0"/>
+          <w:lang w:val="en-US"/>
+        </w:rPr>
+        <w:t xml:space="preserve">e </w:t>
+      </w:r>
+      <w:r>
+        <w:rPr>
+          <w:rtl w:val="0"/>
+          <w:lang w:val="pt-PT"/>
+        </w:rPr>
+        <w:t>qual a lente mais utilizada por categoria</w:t>
+      </w:r>
+      <w:r>
+        <w:rPr>
+          <w:rtl w:val="0"/>
+          <w:lang w:val="en-US"/>
+        </w:rPr>
+        <w:t xml:space="preserve"> qual a dist</w:t>
+      </w:r>
+      <w:r>
+        <w:rPr>
+          <w:rtl w:val="0"/>
+          <w:lang w:val="en-US"/>
+        </w:rPr>
+        <w:t>â</w:t>
+      </w:r>
+      <w:r>
+        <w:rPr>
+          <w:rtl w:val="0"/>
+          <w:lang w:val="en-US"/>
+        </w:rPr>
+        <w:t>ncia focal mais utilizada por categoria. Dessa forma, poder</w:t>
+      </w:r>
+      <w:r>
+        <w:rPr>
+          <w:rtl w:val="0"/>
+          <w:lang w:val="en-US"/>
+        </w:rPr>
+        <w:t xml:space="preserve">á </w:t>
+      </w:r>
+      <w:r>
+        <w:rPr>
+          <w:rtl w:val="0"/>
+          <w:lang w:val="en-US"/>
+        </w:rPr>
+        <w:t>realizar uma compra mais assertiva de equipamento. A escolha do equipamento que trar</w:t>
+      </w:r>
+      <w:r>
+        <w:rPr>
+          <w:rtl w:val="0"/>
+          <w:lang w:val="en-US"/>
+        </w:rPr>
+        <w:t xml:space="preserve">á </w:t>
+      </w:r>
+      <w:r>
+        <w:rPr>
+          <w:rtl w:val="0"/>
+          <w:lang w:val="en-US"/>
+        </w:rPr>
+        <w:t>o maior custo benef</w:t>
+      </w:r>
+      <w:r>
+        <w:rPr>
+          <w:rtl w:val="0"/>
+          <w:lang w:val="en-US"/>
+        </w:rPr>
+        <w:t>í</w:t>
+      </w:r>
+      <w:r>
+        <w:rPr>
+          <w:rtl w:val="0"/>
+          <w:lang w:val="en-US"/>
+        </w:rPr>
+        <w:t xml:space="preserve">cio </w:t>
+      </w:r>
+      <w:r>
+        <w:rPr>
+          <w:rtl w:val="0"/>
+          <w:lang w:val="en-US"/>
+        </w:rPr>
+        <w:t xml:space="preserve">é </w:t>
+      </w:r>
+      <w:r>
+        <w:rPr>
+          <w:rtl w:val="0"/>
+          <w:lang w:val="en-US"/>
+        </w:rPr>
+        <w:t>importante tendo em vista os custos envolvidos e, no caso de profissionais, nos lucros obtidos com as fotos.</w:t>
       </w:r>
     </w:p>
     <w:p>
@@ -2897,883 +3737,56 @@
       <w:pPr>
         <w:pStyle w:val="heading 2"/>
       </w:pPr>
-      <w:bookmarkStart w:name="_Toc2" w:id="2"/>
+      <w:bookmarkStart w:name="_Toc6" w:id="6"/>
       <w:r>
         <w:rPr>
           <w:rFonts w:cs="Arial Unicode MS" w:eastAsia="Arial Unicode MS"/>
           <w:rtl w:val="0"/>
-        </w:rPr>
-        <w:t xml:space="preserve">1.2. </w:t>
+          <w:lang w:val="pt-PT"/>
+        </w:rPr>
+        <w:t>2.2. Fatos e Dimens</w:t>
+      </w:r>
+      <w:r>
+        <w:rPr>
+          <w:rFonts w:cs="Arial Unicode MS" w:eastAsia="Arial Unicode MS" w:hint="default"/>
+          <w:rtl w:val="0"/>
+          <w:lang w:val="pt-PT"/>
+        </w:rPr>
+        <w:t>õ</w:t>
       </w:r>
       <w:r>
         <w:rPr>
           <w:rFonts w:cs="Arial Unicode MS" w:eastAsia="Arial Unicode MS"/>
           <w:rtl w:val="0"/>
-          <w:lang w:val="pt-PT"/>
-        </w:rPr>
-        <w:t>Objetivos</w:t>
-      </w:r>
-      <w:bookmarkEnd w:id="2"/>
-    </w:p>
-    <w:p>
-      <w:pPr>
-        <w:pStyle w:val="Body"/>
-      </w:pPr>
-      <w:r>
-        <w:rPr>
-          <w:rtl w:val="0"/>
-          <w:lang w:val="pt-PT"/>
-        </w:rPr>
-        <w:t xml:space="preserve">Este projeto visa auxiliar </w:t>
-      </w:r>
-      <w:r>
-        <w:rPr>
-          <w:rtl w:val="0"/>
-          <w:lang w:val="en-US"/>
-        </w:rPr>
-        <w:t>profissionais</w:t>
-      </w:r>
-      <w:r>
-        <w:rPr>
-          <w:rtl w:val="0"/>
-          <w:lang w:val="pt-PT"/>
-        </w:rPr>
-        <w:t xml:space="preserve"> e entusiastas da </w:t>
-      </w:r>
-      <w:r>
-        <w:rPr>
-          <w:rtl w:val="0"/>
-        </w:rPr>
-        <w:t>á</w:t>
-      </w:r>
-      <w:r>
-        <w:rPr>
-          <w:rtl w:val="0"/>
-          <w:lang w:val="it-IT"/>
-        </w:rPr>
-        <w:t xml:space="preserve">rea da fotografia </w:t>
-      </w:r>
-      <w:r>
-        <w:rPr>
-          <w:rtl w:val="0"/>
-          <w:lang w:val="en-US"/>
-        </w:rPr>
-        <w:t>a tomar uma decis</w:t>
-      </w:r>
-      <w:r>
-        <w:rPr>
-          <w:rtl w:val="0"/>
-          <w:lang w:val="en-US"/>
+        </w:rPr>
+        <w:t>es</w:t>
+      </w:r>
+      <w:bookmarkEnd w:id="6"/>
+    </w:p>
+    <w:p>
+      <w:pPr>
+        <w:pStyle w:val="Body"/>
+      </w:pPr>
+      <w:r>
+        <w:rPr>
+          <w:rtl w:val="0"/>
+          <w:lang w:val="fr-FR"/>
+        </w:rPr>
+        <w:t>Aqui s</w:t>
+      </w:r>
+      <w:r>
+        <w:rPr>
+          <w:rtl w:val="0"/>
+          <w:lang w:val="pt-PT"/>
         </w:rPr>
         <w:t>ã</w:t>
       </w:r>
       <w:r>
         <w:rPr>
           <w:rtl w:val="0"/>
-          <w:lang w:val="en-US"/>
-        </w:rPr>
-        <w:t>o de compra de lentes mais informada. Com base em dados de fotografias existentes em diferentes categorias, tais como</w:t>
-      </w:r>
-      <w:r>
-        <w:rPr>
-          <w:rtl w:val="0"/>
-          <w:lang w:val="pt-PT"/>
-        </w:rPr>
-        <w:t xml:space="preserve"> esportes casamentos</w:t>
-      </w:r>
-      <w:r>
-        <w:rPr>
-          <w:rtl w:val="0"/>
-          <w:lang w:val="en-US"/>
-        </w:rPr>
-        <w:t xml:space="preserve"> e</w:t>
-      </w:r>
-      <w:r>
-        <w:rPr>
-          <w:rtl w:val="0"/>
-          <w:lang w:val="es-ES_tradnl"/>
-        </w:rPr>
-        <w:t xml:space="preserve"> retratos</w:t>
-      </w:r>
-      <w:r>
-        <w:rPr>
-          <w:rtl w:val="0"/>
-          <w:lang w:val="en-US"/>
-        </w:rPr>
-        <w:t>, poder</w:t>
-      </w:r>
-      <w:r>
-        <w:rPr>
-          <w:rtl w:val="0"/>
-          <w:lang w:val="en-US"/>
-        </w:rPr>
-        <w:t xml:space="preserve">á </w:t>
-      </w:r>
-      <w:r>
-        <w:rPr>
-          <w:rtl w:val="0"/>
-          <w:lang w:val="en-US"/>
-        </w:rPr>
-        <w:t>se chegar a conclus</w:t>
-      </w:r>
-      <w:r>
-        <w:rPr>
-          <w:rtl w:val="0"/>
-          <w:lang w:val="en-US"/>
-        </w:rPr>
-        <w:t>ã</w:t>
-      </w:r>
-      <w:r>
-        <w:rPr>
-          <w:rtl w:val="0"/>
-          <w:lang w:val="en-US"/>
-        </w:rPr>
-        <w:t xml:space="preserve">o da melhor compra, </w:t>
-      </w:r>
-      <w:r>
-        <w:rPr>
-          <w:rtl w:val="0"/>
-          <w:lang w:val="en-US"/>
-        </w:rPr>
-        <w:t>à</w:t>
-      </w:r>
-      <w:r>
-        <w:rPr>
-          <w:rtl w:val="0"/>
-          <w:lang w:val="en-US"/>
-        </w:rPr>
-        <w:t>quela que trar</w:t>
-      </w:r>
-      <w:r>
-        <w:rPr>
-          <w:rtl w:val="0"/>
-          <w:lang w:val="en-US"/>
-        </w:rPr>
-        <w:t xml:space="preserve">á </w:t>
-      </w:r>
-      <w:r>
-        <w:rPr>
-          <w:rtl w:val="0"/>
-          <w:lang w:val="en-US"/>
-        </w:rPr>
-        <w:t>o melhor custo benef</w:t>
-      </w:r>
-      <w:r>
-        <w:rPr>
-          <w:rtl w:val="0"/>
-          <w:lang w:val="en-US"/>
-        </w:rPr>
-        <w:t>í</w:t>
-      </w:r>
-      <w:r>
-        <w:rPr>
-          <w:rtl w:val="0"/>
-          <w:lang w:val="en-US"/>
-        </w:rPr>
-        <w:t>cio.</w:t>
-      </w:r>
-    </w:p>
-    <w:p>
-      <w:pPr>
-        <w:pStyle w:val="Body"/>
-      </w:pPr>
-    </w:p>
-    <w:p>
-      <w:pPr>
-        <w:pStyle w:val="heading 2"/>
-      </w:pPr>
-      <w:bookmarkStart w:name="_Toc3" w:id="3"/>
-      <w:r>
-        <w:rPr>
-          <w:rFonts w:cs="Arial Unicode MS" w:eastAsia="Arial Unicode MS"/>
-          <w:rtl w:val="0"/>
-        </w:rPr>
-        <w:t>1.</w:t>
-      </w:r>
-      <w:r>
-        <w:rPr>
-          <w:rFonts w:cs="Arial Unicode MS" w:eastAsia="Arial Unicode MS"/>
-          <w:rtl w:val="0"/>
-          <w:lang w:val="pt-PT"/>
-        </w:rPr>
-        <w:t>3</w:t>
-      </w:r>
-      <w:r>
-        <w:rPr>
-          <w:rFonts w:cs="Arial Unicode MS" w:eastAsia="Arial Unicode MS"/>
-          <w:rtl w:val="0"/>
-        </w:rPr>
-        <w:t>. P</w:t>
-      </w:r>
-      <w:r>
-        <w:rPr>
-          <w:rFonts w:cs="Arial Unicode MS" w:eastAsia="Arial Unicode MS" w:hint="default"/>
-          <w:rtl w:val="0"/>
-        </w:rPr>
-        <w:t>ú</w:t>
-      </w:r>
-      <w:r>
-        <w:rPr>
-          <w:rFonts w:cs="Arial Unicode MS" w:eastAsia="Arial Unicode MS"/>
-          <w:rtl w:val="0"/>
-          <w:lang w:val="pt-PT"/>
-        </w:rPr>
-        <w:t>blico alvo</w:t>
-      </w:r>
-      <w:bookmarkEnd w:id="3"/>
-    </w:p>
-    <w:p>
-      <w:pPr>
-        <w:pStyle w:val="Body"/>
-      </w:pPr>
-      <w:r>
-        <w:rPr>
-          <w:rtl w:val="0"/>
-          <w:lang w:val="en-US"/>
-        </w:rPr>
-        <w:t>Esta solu</w:t>
-      </w:r>
-      <w:r>
-        <w:rPr>
-          <w:rtl w:val="0"/>
-          <w:lang w:val="en-US"/>
-        </w:rPr>
-        <w:t>çã</w:t>
-      </w:r>
-      <w:r>
-        <w:rPr>
-          <w:rtl w:val="0"/>
-          <w:lang w:val="en-US"/>
-        </w:rPr>
-        <w:t>o ser</w:t>
-      </w:r>
-      <w:r>
-        <w:rPr>
-          <w:rtl w:val="0"/>
-          <w:lang w:val="en-US"/>
-        </w:rPr>
-        <w:t xml:space="preserve">á </w:t>
-      </w:r>
-      <w:r>
-        <w:rPr>
-          <w:rtl w:val="0"/>
-          <w:lang w:val="en-US"/>
-        </w:rPr>
-        <w:t>usada por profissionais da fotografia. Ainda, a solu</w:t>
-      </w:r>
-      <w:r>
-        <w:rPr>
-          <w:rtl w:val="0"/>
-          <w:lang w:val="en-US"/>
-        </w:rPr>
-        <w:t>çã</w:t>
-      </w:r>
-      <w:r>
-        <w:rPr>
-          <w:rtl w:val="0"/>
-          <w:lang w:val="en-US"/>
-        </w:rPr>
-        <w:t>o visa atender amadores e entusiastas que consomem equipamentos fotogr</w:t>
-      </w:r>
-      <w:r>
-        <w:rPr>
-          <w:rtl w:val="0"/>
-          <w:lang w:val="en-US"/>
-        </w:rPr>
-        <w:t>á</w:t>
-      </w:r>
-      <w:r>
-        <w:rPr>
-          <w:rtl w:val="0"/>
-          <w:lang w:val="en-US"/>
-        </w:rPr>
-        <w:t>ficos.</w:t>
-      </w:r>
-    </w:p>
-    <w:p>
-      <w:pPr>
-        <w:pStyle w:val="Body"/>
-      </w:pPr>
-      <w:r>
-        <w:rPr>
-          <w:rtl w:val="0"/>
-          <w:lang w:val="en-US"/>
-        </w:rPr>
-        <w:t>Os profissionais precisam levar muito a s</w:t>
-      </w:r>
-      <w:r>
-        <w:rPr>
-          <w:rtl w:val="0"/>
-          <w:lang w:val="en-US"/>
-        </w:rPr>
-        <w:t>é</w:t>
-      </w:r>
-      <w:r>
-        <w:rPr>
-          <w:rtl w:val="0"/>
-          <w:lang w:val="en-US"/>
-        </w:rPr>
-        <w:t>rio o seu equipamento e, diante de uma nova tecnologia, poder</w:t>
-      </w:r>
-      <w:r>
-        <w:rPr>
-          <w:rtl w:val="0"/>
-          <w:lang w:val="en-US"/>
-        </w:rPr>
-        <w:t>ã</w:t>
-      </w:r>
-      <w:r>
-        <w:rPr>
-          <w:rtl w:val="0"/>
-          <w:lang w:val="en-US"/>
-        </w:rPr>
-        <w:t>o ter a chance de atualizar o seu equipamento com base em dados.</w:t>
-      </w:r>
-    </w:p>
-    <w:p>
-      <w:pPr>
-        <w:pStyle w:val="Body"/>
-      </w:pPr>
-    </w:p>
-    <w:p>
-      <w:pPr>
-        <w:pStyle w:val="heading 1"/>
-      </w:pPr>
-      <w:bookmarkStart w:name="_Toc4" w:id="4"/>
-      <w:r>
-        <w:rPr>
-          <w:rFonts w:cs="Arial Unicode MS" w:eastAsia="Arial Unicode MS"/>
-          <w:rtl w:val="0"/>
-          <w:lang w:val="pt-PT"/>
-        </w:rPr>
-        <w:t>2. Modelo de Dados</w:t>
-      </w:r>
-      <w:bookmarkEnd w:id="4"/>
-    </w:p>
-    <w:p>
-      <w:pPr>
-        <w:pStyle w:val="Body"/>
-      </w:pPr>
-    </w:p>
-    <w:p>
-      <w:pPr>
-        <w:pStyle w:val="heading 2"/>
-      </w:pPr>
-      <w:bookmarkStart w:name="_Toc5" w:id="5"/>
-      <w:r>
-        <w:rPr>
-          <w:rFonts w:cs="Arial Unicode MS" w:eastAsia="Arial Unicode MS"/>
-          <w:rtl w:val="0"/>
-          <w:lang w:val="pt-PT"/>
-        </w:rPr>
-        <w:t>2.1. Modelo Dimensional</w:t>
-      </w:r>
-      <w:bookmarkEnd w:id="5"/>
-    </w:p>
-    <w:p>
-      <w:pPr>
-        <w:pStyle w:val="Body"/>
-      </w:pPr>
-      <w:r>
-        <w:rPr>
-          <w:rtl w:val="0"/>
-          <w:lang w:val="pt-PT"/>
-        </w:rPr>
-        <w:t>A seguir est</w:t>
-      </w:r>
-      <w:r>
-        <w:rPr>
-          <w:rtl w:val="0"/>
-          <w:lang w:val="pt-PT"/>
-        </w:rPr>
-        <w:t>ã</w:t>
-      </w:r>
-      <w:r>
-        <w:rPr>
-          <w:rtl w:val="0"/>
-          <w:lang w:val="pt-PT"/>
-        </w:rPr>
-        <w:t>o descritas as perguntas que este trabalho busca responder, levando</w:t>
-      </w:r>
-      <w:r>
-        <w:rPr>
-          <w:rtl w:val="0"/>
-          <w:lang w:val="en-US"/>
-        </w:rPr>
-        <w:t xml:space="preserve"> </w:t>
-      </w:r>
-      <w:r>
-        <w:rPr>
-          <w:rtl w:val="0"/>
-          <w:lang w:val="pt-PT"/>
-        </w:rPr>
-        <w:t>em considera</w:t>
-      </w:r>
-      <w:r>
-        <w:rPr>
-          <w:rtl w:val="0"/>
-          <w:lang w:val="pt-PT"/>
-        </w:rPr>
-        <w:t>çã</w:t>
-      </w:r>
-      <w:r>
-        <w:rPr>
-          <w:rtl w:val="0"/>
-          <w:lang w:val="pt-PT"/>
-        </w:rPr>
-        <w:t>o o p</w:t>
-      </w:r>
-      <w:r>
-        <w:rPr>
-          <w:rtl w:val="0"/>
-        </w:rPr>
-        <w:t>ú</w:t>
-      </w:r>
-      <w:r>
-        <w:rPr>
-          <w:rtl w:val="0"/>
-          <w:lang w:val="pt-PT"/>
-        </w:rPr>
-        <w:t>blico alvo supramencionado:</w:t>
-      </w:r>
-    </w:p>
-    <w:p>
-      <w:pPr>
-        <w:pStyle w:val="Body"/>
-      </w:pPr>
-      <w:r>
-        <w:rPr>
-          <w:rtl w:val="0"/>
-          <w:lang w:val="pt-PT"/>
-        </w:rPr>
-        <w:t>1. Qual a dist</w:t>
-      </w:r>
-      <w:r>
-        <w:rPr>
-          <w:rtl w:val="0"/>
-        </w:rPr>
-        <w:t>â</w:t>
-      </w:r>
-      <w:r>
-        <w:rPr>
-          <w:rtl w:val="0"/>
-          <w:lang w:val="pt-PT"/>
-        </w:rPr>
-        <w:t>ncia focal mais utilizada?</w:t>
-      </w:r>
-    </w:p>
-    <w:p>
-      <w:pPr>
-        <w:pStyle w:val="Body"/>
-      </w:pPr>
-      <w:r>
-        <w:rPr>
-          <w:rtl w:val="0"/>
-          <w:lang w:val="pt-PT"/>
-        </w:rPr>
-        <w:t xml:space="preserve">2. Qual tipo de lente </w:t>
-      </w:r>
-      <w:r>
-        <w:rPr>
-          <w:rtl w:val="0"/>
-          <w:lang w:val="fr-FR"/>
-        </w:rPr>
-        <w:t xml:space="preserve">é </w:t>
-      </w:r>
-      <w:r>
-        <w:rPr>
-          <w:rtl w:val="0"/>
-          <w:lang w:val="pt-PT"/>
-        </w:rPr>
-        <w:t>mais utilizada? (dist</w:t>
-      </w:r>
-      <w:r>
-        <w:rPr>
-          <w:rtl w:val="0"/>
-        </w:rPr>
-        <w:t>â</w:t>
-      </w:r>
-      <w:r>
-        <w:rPr>
-          <w:rtl w:val="0"/>
-          <w:lang w:val="pt-PT"/>
-        </w:rPr>
-        <w:t>ncia focal vari</w:t>
-      </w:r>
-      <w:r>
-        <w:rPr>
-          <w:rtl w:val="0"/>
-        </w:rPr>
-        <w:t>á</w:t>
-      </w:r>
-      <w:r>
-        <w:rPr>
-          <w:rtl w:val="0"/>
-          <w:lang w:val="pt-PT"/>
-        </w:rPr>
-        <w:t>vel (zoom) ou fixa)</w:t>
-      </w:r>
-      <w:r>
-        <w:rPr>
-          <w:rtl w:val="0"/>
-          <w:lang w:val="en-US"/>
-        </w:rPr>
-        <w:t xml:space="preserve"> </w:t>
-      </w:r>
-      <w:r>
-        <w:rPr>
-          <w:rtl w:val="0"/>
-          <w:lang w:val="pt-PT"/>
-        </w:rPr>
-        <w:t>no total e por categoria?</w:t>
-      </w:r>
-    </w:p>
-    <w:p>
-      <w:pPr>
-        <w:pStyle w:val="Body"/>
-      </w:pPr>
-      <w:r>
-        <w:rPr>
-          <w:rtl w:val="0"/>
-          <w:lang w:val="pt-PT"/>
-        </w:rPr>
-        <w:t xml:space="preserve">3. Qual a </w:t>
-      </w:r>
-      <w:r>
-        <w:rPr>
-          <w:rtl w:val="0"/>
-          <w:lang w:val="en-US"/>
-        </w:rPr>
-        <w:t xml:space="preserve">lente e a </w:t>
-      </w:r>
-      <w:r>
-        <w:rPr>
-          <w:rtl w:val="0"/>
-        </w:rPr>
-        <w:t>dist</w:t>
-      </w:r>
-      <w:r>
-        <w:rPr>
-          <w:rtl w:val="0"/>
-        </w:rPr>
-        <w:t>â</w:t>
-      </w:r>
-      <w:r>
-        <w:rPr>
-          <w:rtl w:val="0"/>
-          <w:lang w:val="pt-PT"/>
-        </w:rPr>
-        <w:t>ncia focal mais utilizada para esportes?</w:t>
-      </w:r>
-    </w:p>
-    <w:p>
-      <w:pPr>
-        <w:pStyle w:val="Body"/>
-      </w:pPr>
-      <w:r>
-        <w:rPr>
-          <w:rtl w:val="0"/>
-          <w:lang w:val="pt-PT"/>
-        </w:rPr>
-        <w:t xml:space="preserve">4. Qual a </w:t>
-      </w:r>
-      <w:r>
-        <w:rPr>
-          <w:rtl w:val="0"/>
-          <w:lang w:val="en-US"/>
-        </w:rPr>
-        <w:t xml:space="preserve">lente e a </w:t>
-      </w:r>
-      <w:r>
-        <w:rPr>
-          <w:rtl w:val="0"/>
-        </w:rPr>
-        <w:t>dist</w:t>
-      </w:r>
-      <w:r>
-        <w:rPr>
-          <w:rtl w:val="0"/>
-        </w:rPr>
-        <w:t>â</w:t>
-      </w:r>
-      <w:r>
-        <w:rPr>
-          <w:rtl w:val="0"/>
-          <w:lang w:val="pt-PT"/>
-        </w:rPr>
-        <w:t>ncia focal mais utilizada para retratos?</w:t>
-      </w:r>
-    </w:p>
-    <w:p>
-      <w:pPr>
-        <w:pStyle w:val="Body"/>
-      </w:pPr>
-      <w:r>
-        <w:rPr>
-          <w:rtl w:val="0"/>
-          <w:lang w:val="pt-PT"/>
-        </w:rPr>
-        <w:t xml:space="preserve">5. Qual a </w:t>
-      </w:r>
-      <w:r>
-        <w:rPr>
-          <w:rtl w:val="0"/>
-          <w:lang w:val="en-US"/>
-        </w:rPr>
-        <w:t xml:space="preserve">lente e a </w:t>
-      </w:r>
-      <w:r>
-        <w:rPr>
-          <w:rtl w:val="0"/>
-        </w:rPr>
-        <w:t>dist</w:t>
-      </w:r>
-      <w:r>
-        <w:rPr>
-          <w:rtl w:val="0"/>
-        </w:rPr>
-        <w:t>â</w:t>
-      </w:r>
-      <w:r>
-        <w:rPr>
-          <w:rtl w:val="0"/>
-          <w:lang w:val="pt-PT"/>
-        </w:rPr>
-        <w:t xml:space="preserve">ncia focal mais utilizada para </w:t>
-      </w:r>
-      <w:r>
-        <w:rPr>
-          <w:rtl w:val="0"/>
-          <w:lang w:val="en-US"/>
-        </w:rPr>
-        <w:t>natureza</w:t>
-      </w:r>
-      <w:r>
-        <w:rPr>
-          <w:rtl w:val="0"/>
-          <w:lang w:val="zh-TW" w:eastAsia="zh-TW"/>
-        </w:rPr>
-        <w:t>?</w:t>
-      </w:r>
-    </w:p>
-    <w:p>
-      <w:pPr>
-        <w:pStyle w:val="Body"/>
-      </w:pPr>
-      <w:r>
-        <w:rPr>
-          <w:rtl w:val="0"/>
-          <w:lang w:val="pt-PT"/>
-        </w:rPr>
-        <w:t xml:space="preserve">6. Qual a </w:t>
-      </w:r>
-      <w:r>
-        <w:rPr>
-          <w:rtl w:val="0"/>
-          <w:lang w:val="en-US"/>
-        </w:rPr>
-        <w:t xml:space="preserve">lente e a </w:t>
-      </w:r>
-      <w:r>
-        <w:rPr>
-          <w:rtl w:val="0"/>
-        </w:rPr>
-        <w:t>dist</w:t>
-      </w:r>
-      <w:r>
-        <w:rPr>
-          <w:rtl w:val="0"/>
-        </w:rPr>
-        <w:t>â</w:t>
-      </w:r>
-      <w:r>
-        <w:rPr>
-          <w:rtl w:val="0"/>
-          <w:lang w:val="pt-PT"/>
-        </w:rPr>
-        <w:t>ncia focal mais utilizada para casamentos?</w:t>
-      </w:r>
-    </w:p>
-    <w:p>
-      <w:pPr>
-        <w:pStyle w:val="Body"/>
-      </w:pPr>
-    </w:p>
-    <w:p>
-      <w:pPr>
-        <w:pStyle w:val="Body"/>
-      </w:pPr>
-      <w:r>
-        <w:rPr>
-          <w:rtl w:val="0"/>
-          <w:lang w:val="pt-PT"/>
-        </w:rPr>
-        <w:t>Com base nas respostas acima, um profissional ou entusiasta poder</w:t>
-      </w:r>
-      <w:r>
-        <w:rPr>
-          <w:rtl w:val="0"/>
-        </w:rPr>
-        <w:t xml:space="preserve">á </w:t>
-      </w:r>
-      <w:r>
-        <w:rPr>
-          <w:rtl w:val="0"/>
-          <w:lang w:val="pt-PT"/>
-        </w:rPr>
-        <w:t>pensar a respeito d</w:t>
-      </w:r>
-      <w:r>
-        <w:rPr>
-          <w:rtl w:val="0"/>
-          <w:lang w:val="en-US"/>
-        </w:rPr>
-        <w:t xml:space="preserve">e </w:t>
-      </w:r>
-      <w:r>
-        <w:rPr>
-          <w:rtl w:val="0"/>
-          <w:lang w:val="pt-PT"/>
-        </w:rPr>
-        <w:t>qual a lente mais utilizada por categoria</w:t>
-      </w:r>
-      <w:r>
-        <w:rPr>
-          <w:rtl w:val="0"/>
-          <w:lang w:val="en-US"/>
-        </w:rPr>
-        <w:t xml:space="preserve"> qual a dist</w:t>
-      </w:r>
-      <w:r>
-        <w:rPr>
-          <w:rtl w:val="0"/>
-          <w:lang w:val="en-US"/>
-        </w:rPr>
-        <w:t>â</w:t>
-      </w:r>
-      <w:r>
-        <w:rPr>
-          <w:rtl w:val="0"/>
-          <w:lang w:val="en-US"/>
-        </w:rPr>
-        <w:t>ncia focal mais utilizada por categoria. Dessa forma, poder</w:t>
-      </w:r>
-      <w:r>
-        <w:rPr>
-          <w:rtl w:val="0"/>
-          <w:lang w:val="en-US"/>
-        </w:rPr>
-        <w:t xml:space="preserve">á </w:t>
-      </w:r>
-      <w:r>
-        <w:rPr>
-          <w:rtl w:val="0"/>
-          <w:lang w:val="en-US"/>
-        </w:rPr>
-        <w:t>realizar uma compra mais assertiva de equipamento. A escolha do equipamento que trar</w:t>
-      </w:r>
-      <w:r>
-        <w:rPr>
-          <w:rtl w:val="0"/>
-          <w:lang w:val="en-US"/>
-        </w:rPr>
-        <w:t xml:space="preserve">á </w:t>
-      </w:r>
-      <w:r>
-        <w:rPr>
-          <w:rtl w:val="0"/>
-          <w:lang w:val="en-US"/>
-        </w:rPr>
-        <w:t>o maior custo benef</w:t>
-      </w:r>
-      <w:r>
-        <w:rPr>
-          <w:rtl w:val="0"/>
-          <w:lang w:val="en-US"/>
-        </w:rPr>
-        <w:t>í</w:t>
-      </w:r>
-      <w:r>
-        <w:rPr>
-          <w:rtl w:val="0"/>
-          <w:lang w:val="en-US"/>
-        </w:rPr>
-        <w:t xml:space="preserve">cio </w:t>
-      </w:r>
-      <w:r>
-        <w:rPr>
-          <w:rtl w:val="0"/>
-          <w:lang w:val="en-US"/>
-        </w:rPr>
-        <w:t xml:space="preserve">é </w:t>
-      </w:r>
-      <w:r>
-        <w:rPr>
-          <w:rtl w:val="0"/>
-          <w:lang w:val="en-US"/>
-        </w:rPr>
-        <w:t>importante tendo em vista os custos envolvidos e, no caso de profissionais, nos lucros obtidos com as fotos.</w:t>
-      </w:r>
-    </w:p>
-    <w:p>
-      <w:pPr>
-        <w:pStyle w:val="Body"/>
-      </w:pPr>
-    </w:p>
-    <w:p>
-      <w:pPr>
-        <w:pStyle w:val="heading 2"/>
-      </w:pPr>
-      <w:bookmarkStart w:name="_Toc6" w:id="6"/>
-      <w:r>
-        <w:rPr>
-          <w:rFonts w:cs="Arial Unicode MS" w:eastAsia="Arial Unicode MS"/>
-          <w:rtl w:val="0"/>
-          <w:lang w:val="pt-PT"/>
-        </w:rPr>
-        <w:t>2.2. Fatos e Dimens</w:t>
-      </w:r>
-      <w:r>
-        <w:rPr>
-          <w:rFonts w:cs="Arial Unicode MS" w:eastAsia="Arial Unicode MS" w:hint="default"/>
-          <w:rtl w:val="0"/>
-          <w:lang w:val="pt-PT"/>
-        </w:rPr>
-        <w:t>õ</w:t>
-      </w:r>
-      <w:r>
-        <w:rPr>
-          <w:rFonts w:cs="Arial Unicode MS" w:eastAsia="Arial Unicode MS"/>
-          <w:rtl w:val="0"/>
-        </w:rPr>
-        <w:t>es</w:t>
-      </w:r>
-      <w:bookmarkEnd w:id="6"/>
-    </w:p>
-    <w:p>
-      <w:pPr>
-        <w:pStyle w:val="Body"/>
-      </w:pPr>
-      <w:r>
-        <w:rPr>
-          <w:rtl w:val="0"/>
-          <w:lang w:val="fr-FR"/>
-        </w:rPr>
-        <w:t>Aqui s</w:t>
-      </w:r>
-      <w:r>
-        <w:rPr>
-          <w:rtl w:val="0"/>
-          <w:lang w:val="pt-PT"/>
-        </w:rPr>
-        <w:t>ã</w:t>
-      </w:r>
-      <w:r>
-        <w:rPr>
-          <w:rtl w:val="0"/>
-          <w:lang w:val="pt-PT"/>
-        </w:rPr>
-        <w:t>o descritas as tabelas de fato e as dimens</w:t>
+          <w:lang w:val="pt-PT"/>
+        </w:rPr>
+        <w:t>o descritas a tabelas de fato e as dimens</w:t>
       </w:r>
       <w:r>
         <w:rPr>
@@ -3854,6 +3867,16 @@
       <w:pPr>
         <w:pStyle w:val="heading 1"/>
       </w:pPr>
+    </w:p>
+    <w:p>
+      <w:pPr>
+        <w:pStyle w:val="heading 1"/>
+      </w:pPr>
+    </w:p>
+    <w:p>
+      <w:pPr>
+        <w:pStyle w:val="heading 1"/>
+      </w:pPr>
       <w:bookmarkStart w:name="_Toc7" w:id="7"/>
       <w:r>
         <w:rPr>
@@ -4136,6 +4159,11 @@
       <w:pPr>
         <w:pStyle w:val="heading 2"/>
       </w:pPr>
+    </w:p>
+    <w:p>
+      <w:pPr>
+        <w:pStyle w:val="heading 2"/>
+      </w:pPr>
       <w:bookmarkStart w:name="_Toc9" w:id="9"/>
       <w:r>
         <w:rPr>
@@ -4412,24 +4440,152 @@
       <w:pPr>
         <w:pStyle w:val="Body"/>
       </w:pPr>
-    </w:p>
-    <w:p>
-      <w:pPr>
-        <w:pStyle w:val="Body"/>
+      <w:r>
+        <w:rPr>
+          <w:rtl w:val="0"/>
+          <w:lang w:val="en-US"/>
+        </w:rPr>
+        <w:t>Todas as informa</w:t>
+      </w:r>
+      <w:r>
+        <w:rPr>
+          <w:rtl w:val="0"/>
+          <w:lang w:val="en-US"/>
+        </w:rPr>
+        <w:t>çõ</w:t>
+      </w:r>
+      <w:r>
+        <w:rPr>
+          <w:rtl w:val="0"/>
+          <w:lang w:val="en-US"/>
+        </w:rPr>
+        <w:t>es necess</w:t>
+      </w:r>
+      <w:r>
+        <w:rPr>
+          <w:rtl w:val="0"/>
+          <w:lang w:val="en-US"/>
+        </w:rPr>
+        <w:t>á</w:t>
+      </w:r>
+      <w:r>
+        <w:rPr>
+          <w:rtl w:val="0"/>
+          <w:lang w:val="en-US"/>
+        </w:rPr>
+        <w:t>rias para a execu</w:t>
+      </w:r>
+      <w:r>
+        <w:rPr>
+          <w:rtl w:val="0"/>
+          <w:lang w:val="en-US"/>
+        </w:rPr>
+        <w:t>çã</w:t>
+      </w:r>
+      <w:r>
+        <w:rPr>
+          <w:rtl w:val="0"/>
+          <w:lang w:val="en-US"/>
+        </w:rPr>
+        <w:t>o dos scripts de ETL est</w:t>
+      </w:r>
+      <w:r>
+        <w:rPr>
+          <w:rtl w:val="0"/>
+          <w:lang w:val="en-US"/>
+        </w:rPr>
+        <w:t>ã</w:t>
+      </w:r>
+      <w:r>
+        <w:rPr>
+          <w:rtl w:val="0"/>
+          <w:lang w:val="en-US"/>
+        </w:rPr>
+        <w:t xml:space="preserve">o disponibilizadas no arquivo </w:t>
+      </w:r>
+      <w:r>
         <w:rPr>
           <w:b w:val="1"/>
           <w:bCs w:val="1"/>
-        </w:rPr>
-      </w:pPr>
-      <w:r>
+          <w:rtl w:val="0"/>
+          <w:lang w:val="en-US"/>
+        </w:rPr>
+        <w:t>README.md</w:t>
+      </w:r>
+      <w:r>
+        <w:rPr>
+          <w:rtl w:val="0"/>
+          <w:lang w:val="en-US"/>
+        </w:rPr>
+        <w:t xml:space="preserve"> no </w:t>
+      </w:r>
+      <w:r>
+        <w:rPr>
+          <w:rStyle w:val="Hyperlink.0"/>
+        </w:rPr>
+        <w:fldChar w:fldCharType="begin" w:fldLock="0"/>
+      </w:r>
+      <w:r>
+        <w:rPr>
+          <w:rStyle w:val="Hyperlink.0"/>
+        </w:rPr>
+        <w:instrText xml:space="preserve"> HYPERLINK "https://github.com/alemser/tcc-puc-bia"</w:instrText>
+      </w:r>
+      <w:r>
+        <w:rPr>
+          <w:rStyle w:val="Hyperlink.0"/>
+        </w:rPr>
+        <w:fldChar w:fldCharType="separate" w:fldLock="0"/>
+      </w:r>
+      <w:r>
+        <w:rPr>
+          <w:rStyle w:val="Hyperlink.0"/>
+          <w:rtl w:val="0"/>
+          <w:lang w:val="en-US"/>
+        </w:rPr>
+        <w:t>reposit</w:t>
+      </w:r>
+      <w:r>
+        <w:rPr>
+          <w:rStyle w:val="Hyperlink.0"/>
+          <w:rtl w:val="0"/>
+          <w:lang w:val="en-US"/>
+        </w:rPr>
+        <w:t>ó</w:t>
+      </w:r>
+      <w:r>
+        <w:rPr>
+          <w:rStyle w:val="Hyperlink.0"/>
+          <w:rtl w:val="0"/>
+          <w:lang w:val="en-US"/>
+        </w:rPr>
+        <w:t>rio GitHub</w:t>
+      </w:r>
+      <w:r>
+        <w:rPr/>
+        <w:fldChar w:fldCharType="end" w:fldLock="0"/>
+      </w:r>
+      <w:r>
+        <w:rPr>
+          <w:rtl w:val="0"/>
+          <w:lang w:val="en-US"/>
+        </w:rPr>
+        <w:t xml:space="preserve"> do projeto.</w:t>
+      </w:r>
+    </w:p>
+    <w:p>
+      <w:pPr>
+        <w:pStyle w:val="Body"/>
+      </w:pPr>
+    </w:p>
+    <w:p>
+      <w:pPr>
+        <w:pStyle w:val="Body"/>
         <w:rPr>
           <w:b w:val="1"/>
           <w:bCs w:val="1"/>
-          <w:rtl w:val="0"/>
-          <w:lang w:val="en-US"/>
-        </w:rPr>
-        <w:t>Identifica</w:t>
-      </w:r>
+        </w:rPr>
+      </w:pPr>
       <w:r>
         <w:rPr>
           <w:b w:val="1"/>
@@ -4437,7 +4593,7 @@
           <w:rtl w:val="0"/>
           <w:lang w:val="en-US"/>
         </w:rPr>
-        <w:t>çã</w:t>
+        <w:t>Identifica</w:t>
       </w:r>
       <w:r>
         <w:rPr>
@@ -4446,6 +4602,15 @@
           <w:rtl w:val="0"/>
           <w:lang w:val="en-US"/>
         </w:rPr>
+        <w:t>çã</w:t>
+      </w:r>
+      <w:r>
+        <w:rPr>
+          <w:b w:val="1"/>
+          <w:bCs w:val="1"/>
+          <w:rtl w:val="0"/>
+          <w:lang w:val="en-US"/>
+        </w:rPr>
         <w:t xml:space="preserve">o de categorias </w:t>
       </w:r>
     </w:p>
@@ -4604,7 +4769,7 @@
           <w:rtl w:val="0"/>
           <w:lang w:val="en-US"/>
         </w:rPr>
-        <w:t>a utilizar estss r</w:t>
+        <w:t>a utilizar estes r</w:t>
       </w:r>
       <w:r>
         <w:rPr>

</xml_diff>